<commit_message>
Adiciona atualizãção no arquivo plano de ensino
</commit_message>
<xml_diff>
--- a/Quarto Semestre/Projeto_Integrador/Segunda Fase/Plano de Ensino.docx
+++ b/Quarto Semestre/Projeto_Integrador/Segunda Fase/Plano de Ensino.docx
@@ -772,13 +772,7 @@
               </w:numPr>
             </w:pPr>
             <w:r>
-              <w:t>P</w:t>
-            </w:r>
-            <w:r>
-              <w:t>romover a educação em lógica de programação, visando o desenvolvimento das habilidades dos estudantes do ensino médio nas instituições da cidade de Pouso Alegre</w:t>
-            </w:r>
-            <w:r>
-              <w:t>.</w:t>
+              <w:t>Promover a educação em lógica de programação, visando o desenvolvimento das habilidades dos estudantes do ensino médio nas instituições da cidade de Pouso Alegre.</w:t>
             </w:r>
           </w:p>
         </w:tc>
@@ -827,13 +821,7 @@
               </w:numPr>
             </w:pPr>
             <w:r>
-              <w:t xml:space="preserve">Promover a educação em lógica de programação, visando o desenvolvimento das habilidades dos estudantes </w:t>
-            </w:r>
-            <w:r>
-              <w:t xml:space="preserve">no qual </w:t>
-            </w:r>
-            <w:r>
-              <w:t>espera-se que ao final os alunos tenham noção básica do funcionamento de algoritmos e sintaxe de uma linguagem de programação.</w:t>
+              <w:t>Promover a educação em lógica de programação, visando o desenvolvimento das habilidades dos estudantes no qual espera-se que ao final os alunos tenham noção básica do funcionamento de algoritmos e sintaxe de uma linguagem de programação.</w:t>
             </w:r>
           </w:p>
         </w:tc>
@@ -1016,6 +1004,75 @@
         <w:bCs/>
       </w:rPr>
     </w:pPr>
+    <w:r>
+      <w:rPr>
+        <w:b/>
+        <w:bCs/>
+      </w:rPr>
+      <w:drawing>
+        <wp:anchor distT="0" distB="0" distL="114300" distR="114300" simplePos="0" relativeHeight="251661312" behindDoc="1" locked="0" layoutInCell="1" allowOverlap="1" wp14:anchorId="6E9B808B" wp14:editId="1F7345D3">
+          <wp:simplePos x="0" y="0"/>
+          <wp:positionH relativeFrom="leftMargin">
+            <wp:posOffset>417195</wp:posOffset>
+          </wp:positionH>
+          <wp:positionV relativeFrom="page">
+            <wp:posOffset>83820</wp:posOffset>
+          </wp:positionV>
+          <wp:extent cx="754380" cy="754380"/>
+          <wp:effectExtent l="0" t="0" r="7620" b="7620"/>
+          <wp:wrapNone/>
+          <wp:docPr id="5" name="Picture 4" descr="A logo of a computer program&#10;&#10;Description automatically generated with medium confidence">
+            <a:extLst xmlns:a="http://schemas.openxmlformats.org/drawingml/2006/main">
+              <a:ext uri="{FF2B5EF4-FFF2-40B4-BE49-F238E27FC236}">
+                <a16:creationId xmlns:a16="http://schemas.microsoft.com/office/drawing/2014/main" id="{BE2BC5FE-7BA3-E21E-BBA1-A235CB1D9F34}"/>
+              </a:ext>
+            </a:extLst>
+          </wp:docPr>
+          <wp:cNvGraphicFramePr>
+            <a:graphicFrameLocks xmlns:a="http://schemas.openxmlformats.org/drawingml/2006/main" noChangeAspect="1"/>
+          </wp:cNvGraphicFramePr>
+          <a:graphic xmlns:a="http://schemas.openxmlformats.org/drawingml/2006/main">
+            <a:graphicData uri="http://schemas.openxmlformats.org/drawingml/2006/picture">
+              <pic:pic xmlns:pic="http://schemas.openxmlformats.org/drawingml/2006/picture">
+                <pic:nvPicPr>
+                  <pic:cNvPr id="5" name="Picture 4" descr="A logo of a computer program&#10;&#10;Description automatically generated with medium confidence">
+                    <a:extLst>
+                      <a:ext uri="{FF2B5EF4-FFF2-40B4-BE49-F238E27FC236}">
+                        <a16:creationId xmlns:a16="http://schemas.microsoft.com/office/drawing/2014/main" id="{BE2BC5FE-7BA3-E21E-BBA1-A235CB1D9F34}"/>
+                      </a:ext>
+                    </a:extLst>
+                  </pic:cNvPr>
+                  <pic:cNvPicPr>
+                    <a:picLocks noChangeAspect="1"/>
+                  </pic:cNvPicPr>
+                </pic:nvPicPr>
+                <pic:blipFill>
+                  <a:blip r:embed="rId1"/>
+                  <a:stretch>
+                    <a:fillRect/>
+                  </a:stretch>
+                </pic:blipFill>
+                <pic:spPr>
+                  <a:xfrm>
+                    <a:off x="0" y="0"/>
+                    <a:ext cx="754380" cy="754380"/>
+                  </a:xfrm>
+                  <a:prstGeom prst="rect">
+                    <a:avLst/>
+                  </a:prstGeom>
+                </pic:spPr>
+              </pic:pic>
+            </a:graphicData>
+          </a:graphic>
+          <wp14:sizeRelH relativeFrom="margin">
+            <wp14:pctWidth>0</wp14:pctWidth>
+          </wp14:sizeRelH>
+          <wp14:sizeRelV relativeFrom="margin">
+            <wp14:pctHeight>0</wp14:pctHeight>
+          </wp14:sizeRelV>
+        </wp:anchor>
+      </w:drawing>
+    </w:r>
     <w:r>
       <w:rPr>
         <w:b/>
@@ -2492,7 +2549,6 @@
   <w:style w:type="character" w:default="1" w:styleId="DefaultParagraphFont">
     <w:name w:val="Default Paragraph Font"/>
     <w:uiPriority w:val="1"/>
-    <w:semiHidden/>
     <w:unhideWhenUsed/>
   </w:style>
   <w:style w:type="table" w:default="1" w:styleId="TableNormal">

</xml_diff>